<commit_message>
readme added and cleaning
</commit_message>
<xml_diff>
--- a/general documentation/Unstructured documentation.docx
+++ b/general documentation/Unstructured documentation.docx
@@ -593,60 +593,114 @@
     </w:p>
     <w:p>
       <w:pPr>
-        <w:jc w:val="both"/>
-      </w:pPr>
-      <w:r>
-        <w:t>{label: “</w:t>
+        <w:shd w:val="clear" w:color="auto" w:fill="FFFFFF"/>
+        <w:spacing w:after="0" w:line="285" w:lineRule="atLeast"/>
+        <w:rPr>
+          <w:rFonts w:ascii="Consolas" w:eastAsia="Times New Roman" w:hAnsi="Consolas" w:cs="Times New Roman"/>
+          <w:color w:val="000000"/>
+          <w:sz w:val="21"/>
+          <w:szCs w:val="21"/>
+          <w:lang w:eastAsia="en-GB"/>
+        </w:rPr>
+      </w:pPr>
+      <w:r>
+        <w:rPr>
+          <w:rFonts w:ascii="Consolas" w:eastAsia="Times New Roman" w:hAnsi="Consolas" w:cs="Times New Roman"/>
+          <w:color w:val="000000"/>
+          <w:sz w:val="21"/>
+          <w:szCs w:val="21"/>
+          <w:lang w:eastAsia="en-GB"/>
+        </w:rPr>
+        <w:t xml:space="preserve">{label: “node1”, children: </w:t>
+      </w:r>
+      <w:proofErr w:type="gramStart"/>
+      <w:r>
+        <w:rPr>
+          <w:rFonts w:ascii="Consolas" w:eastAsia="Times New Roman" w:hAnsi="Consolas" w:cs="Times New Roman"/>
+          <w:color w:val="000000"/>
+          <w:sz w:val="21"/>
+          <w:szCs w:val="21"/>
+          <w:lang w:eastAsia="en-GB"/>
+        </w:rPr>
+        <w:t xml:space="preserve">[{ </w:t>
       </w:r>
       <w:proofErr w:type="spellStart"/>
       <w:r>
-        <w:t>aaa</w:t>
-      </w:r>
-      <w:proofErr w:type="spellEnd"/>
-      <w:r>
-        <w:t>”</w:t>
-      </w:r>
-      <w:r>
-        <w:t>,</w:t>
-      </w:r>
-      <w:r>
-        <w:t xml:space="preserve"> children: </w:t>
-      </w:r>
-      <w:proofErr w:type="gramStart"/>
-      <w:r>
-        <w:t>[</w:t>
-      </w:r>
-      <w:r>
-        <w:t xml:space="preserve">{ </w:t>
-      </w:r>
-      <w:proofErr w:type="spellStart"/>
-      <w:r>
+        <w:rPr>
+          <w:rFonts w:ascii="Consolas" w:eastAsia="Times New Roman" w:hAnsi="Consolas" w:cs="Times New Roman"/>
+          <w:color w:val="000000"/>
+          <w:sz w:val="21"/>
+          <w:szCs w:val="21"/>
+          <w:lang w:eastAsia="en-GB"/>
+        </w:rPr>
         <w:t>edgeLabel</w:t>
       </w:r>
       <w:proofErr w:type="spellEnd"/>
       <w:proofErr w:type="gramEnd"/>
       <w:r>
-        <w:t>: “</w:t>
+        <w:rPr>
+          <w:rFonts w:ascii="Consolas" w:eastAsia="Times New Roman" w:hAnsi="Consolas" w:cs="Times New Roman"/>
+          <w:color w:val="000000"/>
+          <w:sz w:val="21"/>
+          <w:szCs w:val="21"/>
+          <w:lang w:eastAsia="en-GB"/>
+        </w:rPr>
+        <w:t xml:space="preserve">: “to_node_2”, label: node_2 }, { </w:t>
       </w:r>
       <w:proofErr w:type="spellStart"/>
       <w:r>
-        <w:t>bbb</w:t>
+        <w:rPr>
+          <w:rFonts w:ascii="Consolas" w:eastAsia="Times New Roman" w:hAnsi="Consolas" w:cs="Times New Roman"/>
+          <w:color w:val="000000"/>
+          <w:sz w:val="21"/>
+          <w:szCs w:val="21"/>
+          <w:lang w:eastAsia="en-GB"/>
+        </w:rPr>
+        <w:t>edgeLabel</w:t>
       </w:r>
       <w:proofErr w:type="spellEnd"/>
       <w:r>
-        <w:t>”</w:t>
-      </w:r>
-      <w:r>
-        <w:t>,</w:t>
-      </w:r>
-      <w:r>
-        <w:t xml:space="preserve"> label: “ccc” }</w:t>
-      </w:r>
-      <w:r>
-        <w:t xml:space="preserve">, </w:t>
-      </w:r>
-      <w:r>
-        <w:t xml:space="preserve">{ </w:t>
+        <w:rPr>
+          <w:rFonts w:ascii="Consolas" w:eastAsia="Times New Roman" w:hAnsi="Consolas" w:cs="Times New Roman"/>
+          <w:color w:val="000000"/>
+          <w:sz w:val="21"/>
+          <w:szCs w:val="21"/>
+          <w:lang w:eastAsia="en-GB"/>
+        </w:rPr>
+        <w:t>: “to_node_3”, label: “node_3”, children [</w:t>
+      </w:r>
+      <w:r>
+        <w:rPr>
+          <w:rFonts w:ascii="Consolas" w:eastAsia="Times New Roman" w:hAnsi="Consolas" w:cs="Times New Roman"/>
+          <w:color w:val="A31515"/>
+          <w:sz w:val="21"/>
+          <w:szCs w:val="21"/>
+          <w:lang w:eastAsia="en-GB"/>
+        </w:rPr>
+        <w:t>…</w:t>
+      </w:r>
+      <w:r>
+        <w:rPr>
+          <w:rFonts w:ascii="Consolas" w:eastAsia="Times New Roman" w:hAnsi="Consolas" w:cs="Times New Roman"/>
+          <w:color w:val="000000"/>
+          <w:sz w:val="21"/>
+          <w:szCs w:val="21"/>
+          <w:lang w:eastAsia="en-GB"/>
+        </w:rPr>
+        <w:t>]  }]}</w:t>
+      </w:r>
+    </w:p>
+    <w:p>
+      <w:pPr>
+        <w:jc w:val="both"/>
+      </w:pPr>
+    </w:p>
+    <w:p>
+      <w:pPr>
+        <w:jc w:val="both"/>
+      </w:pPr>
+      <w:r>
+        <w:t xml:space="preserve">Each node is exported as a label attribute indicating the attribute of the dataset we are considering at that node and, if it is not the root, an </w:t>
       </w:r>
       <w:proofErr w:type="spellStart"/>
       <w:r>
@@ -654,211 +708,173 @@
       </w:r>
       <w:proofErr w:type="spellEnd"/>
       <w:r>
-        <w:t>: “</w:t>
-      </w:r>
-      <w:proofErr w:type="spellStart"/>
-      <w:r>
-        <w:t>ddd</w:t>
-      </w:r>
-      <w:proofErr w:type="spellEnd"/>
-      <w:r>
-        <w:t>”</w:t>
-      </w:r>
-      <w:r>
-        <w:t>,</w:t>
-      </w:r>
-      <w:r>
-        <w:t xml:space="preserve"> label: “</w:t>
-      </w:r>
-      <w:proofErr w:type="spellStart"/>
-      <w:r>
-        <w:t>eee</w:t>
-      </w:r>
-      <w:proofErr w:type="spellEnd"/>
-      <w:r>
-        <w:t>”</w:t>
-      </w:r>
-      <w:r>
-        <w:t xml:space="preserve">, children […] </w:t>
-      </w:r>
-      <w:r>
-        <w:t xml:space="preserve"> }</w:t>
-      </w:r>
-      <w:r>
-        <w:t>]</w:t>
-      </w:r>
-      <w:r>
-        <w:t xml:space="preserve"> }</w:t>
-      </w:r>
-    </w:p>
-    <w:p>
-      <w:pPr>
-        <w:jc w:val="both"/>
-      </w:pPr>
-      <w:r>
-        <w:t xml:space="preserve">Each node is exported as a label attribute indicating the attribute of the dataset we are considering at that node and, if it is not the root, an </w:t>
-      </w:r>
-      <w:proofErr w:type="spellStart"/>
-      <w:r>
-        <w:t>edgeLabel</w:t>
-      </w:r>
-      <w:proofErr w:type="spellEnd"/>
-      <w:r>
         <w:t xml:space="preserve"> attribute </w:t>
       </w:r>
       <w:r>
         <w:t xml:space="preserve">indicating which branch we have to follow to reach the current node from its parent, therefore the answer to the parent’s question. </w:t>
       </w:r>
       <w:r>
-        <w:t xml:space="preserve">Moreover, a children attribute, which is an array of nodes, could be present. </w:t>
-      </w:r>
-    </w:p>
-    <w:p>
-      <w:pPr>
-        <w:jc w:val="both"/>
-      </w:pPr>
-      <w:r>
-        <w:t xml:space="preserve">The </w:t>
-      </w:r>
-      <w:r>
-        <w:t xml:space="preserve">JSON input file is the only parameter required to the bot interpreter application which then creates a RESTful server on the local machine and a Microsoft </w:t>
-      </w:r>
-      <w:r>
-        <w:t>“</w:t>
-      </w:r>
-      <w:proofErr w:type="spellStart"/>
-      <w:r>
-        <w:t>botbuilder</w:t>
-      </w:r>
-      <w:proofErr w:type="spellEnd"/>
-      <w:r>
-        <w:t>”</w:t>
-      </w:r>
-      <w:r>
-        <w:t xml:space="preserve"> object. </w:t>
-      </w:r>
-      <w:r>
-        <w:t xml:space="preserve">The application parses then the JSON specification file and presents the user a welcoming message. </w:t>
-      </w:r>
-      <w:r>
-        <w:t xml:space="preserve">When the user is ready to start, it creates a dialog with the root node as parameter. </w:t>
-      </w:r>
-    </w:p>
-    <w:p>
-      <w:pPr>
-        <w:jc w:val="both"/>
-      </w:pPr>
-      <w:r>
-        <w:t>The general strategy of the interpreter is to create a new dialog for each node, replacing the older one</w:t>
-      </w:r>
-      <w:r>
-        <w:t xml:space="preserve"> to keep a low memory usage</w:t>
-      </w:r>
-      <w:r>
-        <w:t xml:space="preserve">. </w:t>
-      </w:r>
-      <w:r>
-        <w:t xml:space="preserve">The dialog reads the attribute that needs to be asked to the user and first checks if an answer to the current question was already given previously. </w:t>
-      </w:r>
-      <w:r>
-        <w:t xml:space="preserve">This is important especially for numeric attributes. </w:t>
-      </w:r>
-      <w:r>
-        <w:t xml:space="preserve">C4.5 creates for each numeric attribute a binary split, where a branch contains all instances where the attribute is less or equal to the split point, while the other branch all ones with a greater value. </w:t>
-      </w:r>
-    </w:p>
-    <w:p>
-      <w:pPr>
-        <w:jc w:val="both"/>
-      </w:pPr>
-      <w:r>
-        <w:lastRenderedPageBreak/>
-        <w:t xml:space="preserve">In some cases, value ranges are needed to precisely decide between different cases and </w:t>
-      </w:r>
-      <w:r>
-        <w:t xml:space="preserve">so the algorithm asks more than one time the same “question” with different split points. This could happen at different levels of the decision tree but also on consecutive levels. </w:t>
-      </w:r>
-      <w:r>
-        <w:t xml:space="preserve">If the bot interpreter application </w:t>
-      </w:r>
-      <w:r>
-        <w:t>would</w:t>
-      </w:r>
-      <w:r>
-        <w:t xml:space="preserve"> not memorize the questions and answers </w:t>
-      </w:r>
-      <w:r>
-        <w:t xml:space="preserve">pairs, it will </w:t>
-      </w:r>
-      <w:r>
-        <w:t xml:space="preserve">ask more than one time the same question, forcing the user to answer multiple times. </w:t>
-      </w:r>
-      <w:r>
-        <w:t xml:space="preserve">For this reason, every time a new question is posed to the user, it is memorized along with the collected answer in a map. </w:t>
-      </w:r>
-      <w:r>
-        <w:t>We are so able to check if an answer has already been asked</w:t>
-      </w:r>
-      <w:r>
-        <w:t xml:space="preserve"> </w:t>
-      </w:r>
-      <w:r>
-        <w:t>and, in that case,</w:t>
-      </w:r>
-      <w:r>
-        <w:t xml:space="preserve"> </w:t>
-      </w:r>
-      <w:r>
-        <w:t xml:space="preserve">retrieve the answer and use it to decide which branch to follow. </w:t>
-      </w:r>
-    </w:p>
-    <w:p>
-      <w:pPr>
-        <w:jc w:val="both"/>
-      </w:pPr>
-      <w:r>
-        <w:t xml:space="preserve">On the other hand, if the question has not already been asked, we pose it to the user. </w:t>
-      </w:r>
-      <w:r>
-        <w:t xml:space="preserve">If the attribute </w:t>
-      </w:r>
-      <w:r>
-        <w:t xml:space="preserve">is a numerical attribute, the user is just prompted with the question and is able </w:t>
-      </w:r>
-      <w:r>
-        <w:t>to answer with whatever is a number</w:t>
-      </w:r>
-      <w:r>
-        <w:t xml:space="preserve"> (bot integers and floating points). </w:t>
-      </w:r>
-      <w:r>
-        <w:t xml:space="preserve">Differently, if the attribute is categorical and therefore it can </w:t>
-      </w:r>
-      <w:r>
-        <w:t xml:space="preserve">only take some specific values, </w:t>
-      </w:r>
-      <w:r>
-        <w:t xml:space="preserve">the application prompts the questions and a list of clickable buttons representing the accepted values. </w:t>
-      </w:r>
-      <w:r>
-        <w:t xml:space="preserve">The user can so directly click on one of the given options or reply with a message containing one of the options’ text. </w:t>
-      </w:r>
-    </w:p>
-    <w:p>
-      <w:pPr>
-        <w:jc w:val="both"/>
-      </w:pPr>
-      <w:r>
-        <w:t xml:space="preserve">When the interpreter reaches a leaf node, so a node with the children attribute missing, it presents the </w:t>
-      </w:r>
-      <w:r>
-        <w:t>answer to the user and exits</w:t>
-      </w:r>
-      <w:r>
-        <w:t xml:space="preserve"> dumping on the server console all questions and answers retrieved that were memorized in the map. </w:t>
+        <w:t>Moreover, a children attribute, which is an array of nodes, could be present</w:t>
+      </w:r>
+      <w:r>
+        <w:t xml:space="preserve"> for non-leaf</w:t>
       </w:r>
       <w:bookmarkStart w:id="0" w:name="_GoBack"/>
       <w:bookmarkEnd w:id="0"/>
+      <w:r>
+        <w:t xml:space="preserve"> nodes</w:t>
+      </w:r>
+      <w:r>
+        <w:t xml:space="preserve">. </w:t>
+      </w:r>
+    </w:p>
+    <w:p>
+      <w:pPr>
+        <w:jc w:val="both"/>
+      </w:pPr>
+      <w:r>
+        <w:t xml:space="preserve">The </w:t>
+      </w:r>
+      <w:r>
+        <w:t xml:space="preserve">JSON input file is the only parameter required to the bot interpreter application which then creates a RESTful server on the local machine and a Microsoft </w:t>
+      </w:r>
+      <w:r>
+        <w:t>“</w:t>
+      </w:r>
+      <w:proofErr w:type="spellStart"/>
+      <w:r>
+        <w:t>botbuilder</w:t>
+      </w:r>
+      <w:proofErr w:type="spellEnd"/>
+      <w:r>
+        <w:t>”</w:t>
+      </w:r>
+      <w:r>
+        <w:t xml:space="preserve"> object. </w:t>
+      </w:r>
+      <w:r>
+        <w:t xml:space="preserve">The application parses then the JSON specification file and presents the user a welcoming message. </w:t>
+      </w:r>
+      <w:r>
+        <w:t xml:space="preserve">When the user is ready to start, it creates a dialog with the root node as parameter. </w:t>
+      </w:r>
+    </w:p>
+    <w:p>
+      <w:pPr>
+        <w:jc w:val="both"/>
+      </w:pPr>
+      <w:r>
+        <w:t>The general strategy of the interpreter is to create a new dialog for each node, replacing the older one</w:t>
+      </w:r>
+      <w:r>
+        <w:t xml:space="preserve"> to keep a low memory usage</w:t>
+      </w:r>
+      <w:r>
+        <w:t xml:space="preserve">. </w:t>
+      </w:r>
+      <w:r>
+        <w:t xml:space="preserve">The dialog reads the attribute that needs to be asked to the user and first checks if an answer to the current question was already given previously. </w:t>
+      </w:r>
+      <w:r>
+        <w:t xml:space="preserve">This is important especially for numeric </w:t>
+      </w:r>
+      <w:r>
+        <w:lastRenderedPageBreak/>
+        <w:t xml:space="preserve">attributes. </w:t>
+      </w:r>
+      <w:r>
+        <w:t xml:space="preserve">C4.5 creates for each numeric attribute a binary split, where a branch contains all instances where the attribute is less or equal to the split point, while the other branch all ones with a greater value. </w:t>
+      </w:r>
+    </w:p>
+    <w:p>
+      <w:pPr>
+        <w:jc w:val="both"/>
+      </w:pPr>
+      <w:r>
+        <w:t xml:space="preserve">In some cases, value ranges are needed to precisely decide between different cases and </w:t>
+      </w:r>
+      <w:r>
+        <w:t xml:space="preserve">so the algorithm asks more than one time the same “question” with different split points. This could happen at different levels of the decision tree but also on consecutive levels. </w:t>
+      </w:r>
+      <w:r>
+        <w:t xml:space="preserve">If the bot interpreter application </w:t>
+      </w:r>
+      <w:r>
+        <w:t>would</w:t>
+      </w:r>
+      <w:r>
+        <w:t xml:space="preserve"> not memorize the questions and answers </w:t>
+      </w:r>
+      <w:r>
+        <w:t xml:space="preserve">pairs, it will </w:t>
+      </w:r>
+      <w:r>
+        <w:t xml:space="preserve">ask more than one time the same question, forcing the user to answer multiple times. </w:t>
+      </w:r>
+      <w:r>
+        <w:t xml:space="preserve">For this reason, every time a new question is posed to the user, it is memorized along with the collected answer in a map. </w:t>
+      </w:r>
+      <w:r>
+        <w:t>We are so able to check if an answer has already been asked</w:t>
+      </w:r>
+      <w:r>
+        <w:t xml:space="preserve"> </w:t>
+      </w:r>
+      <w:r>
+        <w:t>and, in that case,</w:t>
+      </w:r>
+      <w:r>
+        <w:t xml:space="preserve"> </w:t>
+      </w:r>
+      <w:r>
+        <w:t xml:space="preserve">retrieve the answer and use it to decide which branch to follow. </w:t>
+      </w:r>
+    </w:p>
+    <w:p>
+      <w:pPr>
+        <w:jc w:val="both"/>
+      </w:pPr>
+      <w:r>
+        <w:t xml:space="preserve">On the other hand, if the question has not already been asked, we pose it to the user. </w:t>
+      </w:r>
+      <w:r>
+        <w:t xml:space="preserve">If the attribute </w:t>
+      </w:r>
+      <w:r>
+        <w:t xml:space="preserve">is a numerical attribute, the user is just prompted with the question and is able </w:t>
+      </w:r>
+      <w:r>
+        <w:t>to answer with whatever is a number</w:t>
+      </w:r>
+      <w:r>
+        <w:t xml:space="preserve"> (bot integers and floating points). </w:t>
+      </w:r>
+      <w:r>
+        <w:t xml:space="preserve">Differently, if the attribute is categorical and therefore it can </w:t>
+      </w:r>
+      <w:r>
+        <w:t xml:space="preserve">only take some specific values, </w:t>
+      </w:r>
+      <w:r>
+        <w:t xml:space="preserve">the application prompts the questions and a list of clickable buttons representing the accepted values. </w:t>
+      </w:r>
+      <w:r>
+        <w:t xml:space="preserve">The user can so directly click on one of the given options or reply with a message containing one of the options’ text. </w:t>
+      </w:r>
+    </w:p>
+    <w:p>
+      <w:pPr>
+        <w:jc w:val="both"/>
+      </w:pPr>
+      <w:r>
+        <w:t xml:space="preserve">When the interpreter reaches a leaf node, so a node with the children attribute missing, it presents the </w:t>
+      </w:r>
+      <w:r>
+        <w:t>answer to the user and exits</w:t>
+      </w:r>
+      <w:r>
+        <w:t xml:space="preserve"> dumping on the server console all questions and answers retrieved that were memorized in the map. </w:t>
+      </w:r>
     </w:p>
     <w:sectPr>
       <w:pgSz w:w="11906" w:h="16838"/>

</xml_diff>